<commit_message>
refine report to lab05
</commit_message>
<xml_diff>
--- a/labs/lab05/report/Отчёт5.docx
+++ b/labs/lab05/report/Отчёт5.docx
@@ -171,7 +171,7 @@
         <w:t xml:space="preserve">NASM</w:t>
       </w:r>
       <w:r>
-        <w:t xml:space="preserve">. Данный отчёт, файлы написанных программ и изображения, фиксирующее ход выполнения лабораторной работы, можно найти по адресу https://github.com/ivmulin/study_2022-2023_arch-pc.</w:t>
+        <w:t xml:space="preserve">. Данный отчёт, файлы написанных программ и изображения, фиксирующее ход выполнения лабораторной работы, можно найти в репозитории github по адресу https://github.com/ivmulin/study_2022-2023_arch-pc.</w:t>
       </w:r>
     </w:p>
     <w:bookmarkEnd w:id="20"/>
@@ -255,22 +255,7 @@
         <w:pStyle w:val="FirstParagraph"/>
       </w:pPr>
       <w:r>
-        <w:t xml:space="preserve">В рабочем каталоге</w:t>
-      </w:r>
-      <w:r>
-        <w:t xml:space="preserve"> </w:t>
-      </w:r>
-      <w:r>
-        <w:rPr>
-          <w:rStyle w:val="VerbatimChar"/>
-        </w:rPr>
-        <w:t xml:space="preserve">vendor</w:t>
-      </w:r>
-      <w:r>
-        <w:t xml:space="preserve"> </w:t>
-      </w:r>
-      <w:r>
-        <w:t xml:space="preserve">в файле</w:t>
+        <w:t xml:space="preserve">В рабочем каталоге в файле</w:t>
       </w:r>
       <w:r>
         <w:t xml:space="preserve"> </w:t>
@@ -285,7 +270,7 @@
         <w:t xml:space="preserve"> </w:t>
       </w:r>
       <w:r>
-        <w:t xml:space="preserve">нужно написать программу. (Листинги программ приведены ниже.) Командой</w:t>
+        <w:t xml:space="preserve">нужно написать программу. (Листинги программ приведены в конце отчёта.) Командой</w:t>
       </w:r>
     </w:p>
     <w:p>
@@ -314,7 +299,7 @@
         <w:rPr>
           <w:rStyle w:val="NormalTok"/>
         </w:rPr>
-        <w:t xml:space="preserve"> elf hell.asm</w:t>
+        <w:t xml:space="preserve"> elf hello.asm</w:t>
       </w:r>
     </w:p>
     <w:p>
@@ -331,7 +316,7 @@
         <w:rPr>
           <w:rStyle w:val="VerbatimChar"/>
         </w:rPr>
-        <w:t xml:space="preserve">hell.o</w:t>
+        <w:t xml:space="preserve">hello.o</w:t>
       </w:r>
       <w:r>
         <w:t xml:space="preserve"> </w:t>
@@ -359,7 +344,7 @@
       <w:r>
         <w:drawing>
           <wp:inline>
-            <wp:extent cx="5334000" cy="2452783"/>
+            <wp:extent cx="5334000" cy="2946835"/>
             <wp:effectExtent b="0" l="0" r="0" t="0"/>
             <wp:docPr descr="Проверка трансляции файлов" title="Проверка трансляции файлов" id="23" name="Picture"/>
             <a:graphic>
@@ -380,7 +365,7 @@
                   <pic:spPr bwMode="auto">
                     <a:xfrm>
                       <a:off x="0" y="0"/>
-                      <a:ext cx="5334000" cy="2452783"/>
+                      <a:ext cx="5334000" cy="2946835"/>
                     </a:xfrm>
                     <a:prstGeom prst="rect">
                       <a:avLst/>
@@ -441,7 +426,7 @@
         <w:rPr>
           <w:rStyle w:val="NormalTok"/>
         </w:rPr>
-        <w:t xml:space="preserve"> elf hell.asm </w:t>
+        <w:t xml:space="preserve"> elf hello.asm </w:t>
       </w:r>
       <w:r>
         <w:rPr>
@@ -521,7 +506,7 @@
         <w:t xml:space="preserve">-g -o obj.o</w:t>
       </w:r>
       <w:r>
-        <w:t xml:space="preserve">).</w:t>
+        <w:t xml:space="preserve">):</w:t>
       </w:r>
     </w:p>
     <w:p>
@@ -531,7 +516,7 @@
       <w:r>
         <w:drawing>
           <wp:inline>
-            <wp:extent cx="5334000" cy="337413"/>
+            <wp:extent cx="5334000" cy="443678"/>
             <wp:effectExtent b="0" l="0" r="0" t="0"/>
             <wp:docPr descr="Трансляция файлов с дополнительными опциями" title="Трансляция файлов с дополнительными опциями" id="26" name="Picture"/>
             <a:graphic>
@@ -552,7 +537,7 @@
                   <pic:spPr bwMode="auto">
                     <a:xfrm>
                       <a:off x="0" y="0"/>
-                      <a:ext cx="5334000" cy="337413"/>
+                      <a:ext cx="5334000" cy="443678"/>
                     </a:xfrm>
                     <a:prstGeom prst="rect">
                       <a:avLst/>
@@ -594,7 +579,7 @@
       <w:r>
         <w:drawing>
           <wp:inline>
-            <wp:extent cx="5334000" cy="958203"/>
+            <wp:extent cx="5334000" cy="575553"/>
             <wp:effectExtent b="0" l="0" r="0" t="0"/>
             <wp:docPr descr="Сборка программы" title="Сборка программы" id="29" name="Picture"/>
             <a:graphic>
@@ -615,7 +600,7 @@
                   <pic:spPr bwMode="auto">
                     <a:xfrm>
                       <a:off x="0" y="0"/>
-                      <a:ext cx="5334000" cy="958203"/>
+                      <a:ext cx="5334000" cy="575553"/>
                     </a:xfrm>
                     <a:prstGeom prst="rect">
                       <a:avLst/>
@@ -644,14 +629,98 @@
     </w:p>
     <w:p>
       <w:pPr>
+        <w:pStyle w:val="BodyText"/>
+      </w:pPr>
+      <w:r>
+        <w:t xml:space="preserve">Следующая команда:</w:t>
+      </w:r>
+    </w:p>
+    <w:p>
+      <w:pPr>
+        <w:pStyle w:val="SourceCode"/>
+      </w:pPr>
+      <w:r>
+        <w:rPr>
+          <w:rStyle w:val="FunctionTok"/>
+        </w:rPr>
+        <w:t xml:space="preserve">ld</w:t>
+      </w:r>
+      <w:r>
+        <w:rPr>
+          <w:rStyle w:val="NormalTok"/>
+        </w:rPr>
+        <w:t xml:space="preserve"> </w:t>
+      </w:r>
+      <w:r>
+        <w:rPr>
+          <w:rStyle w:val="AttributeTok"/>
+        </w:rPr>
+        <w:t xml:space="preserve">-m</w:t>
+      </w:r>
+      <w:r>
+        <w:rPr>
+          <w:rStyle w:val="NormalTok"/>
+        </w:rPr>
+        <w:t xml:space="preserve"> elf_i386 hello.o </w:t>
+      </w:r>
+      <w:r>
+        <w:rPr>
+          <w:rStyle w:val="AttributeTok"/>
+        </w:rPr>
+        <w:t xml:space="preserve">-o</w:t>
+      </w:r>
+      <w:r>
+        <w:rPr>
+          <w:rStyle w:val="NormalTok"/>
+        </w:rPr>
+        <w:t xml:space="preserve"> main</w:t>
+      </w:r>
+    </w:p>
+    <w:p>
+      <w:pPr>
+        <w:pStyle w:val="FirstParagraph"/>
+      </w:pPr>
+      <w:r>
+        <w:t xml:space="preserve">по выполнении из обектного файла</w:t>
+      </w:r>
+      <w:r>
+        <w:t xml:space="preserve"> </w:t>
+      </w:r>
+      <w:r>
+        <w:rPr>
+          <w:rStyle w:val="VerbatimChar"/>
+        </w:rPr>
+        <w:t xml:space="preserve">obj.o</w:t>
+      </w:r>
+      <w:r>
+        <w:t xml:space="preserve"> </w:t>
+      </w:r>
+      <w:r>
+        <w:t xml:space="preserve">собирает программу</w:t>
+      </w:r>
+      <w:r>
+        <w:t xml:space="preserve"> </w:t>
+      </w:r>
+      <w:r>
+        <w:rPr>
+          <w:rStyle w:val="VerbatimChar"/>
+        </w:rPr>
+        <w:t xml:space="preserve">main</w:t>
+      </w:r>
+      <w:r>
+        <w:t xml:space="preserve">:</w:t>
+      </w:r>
+    </w:p>
+    <w:p>
+      <w:pPr>
         <w:pStyle w:val="CaptionedFigure"/>
       </w:pPr>
       <w:r>
         <w:drawing>
           <wp:inline>
-            <wp:extent cx="5334000" cy="480060"/>
+            <wp:extent cx="5334000" cy="575553"/>
             <wp:effectExtent b="0" l="0" r="0" t="0"/>
-            <wp:docPr descr="Исполнение полученной программы" title="Исполнение полученной программы" id="32" name="Picture"/>
+            <wp:docPr descr="Исполнение полученной программы" title="Сборка программы с добавочными параметрами" id="32" name="Picture"/>
             <a:graphic>
               <a:graphicData uri="http://schemas.openxmlformats.org/drawingml/2006/picture">
                 <pic:pic>
@@ -670,7 +739,7 @@
                   <pic:spPr bwMode="auto">
                     <a:xfrm>
                       <a:off x="0" y="0"/>
-                      <a:ext cx="5334000" cy="480060"/>
+                      <a:ext cx="5334000" cy="575553"/>
                     </a:xfrm>
                     <a:prstGeom prst="rect">
                       <a:avLst/>
@@ -702,80 +771,16 @@
         <w:pStyle w:val="BodyText"/>
       </w:pPr>
       <w:r>
-        <w:t xml:space="preserve">Следующая команда:</w:t>
-      </w:r>
-    </w:p>
-    <w:p>
-      <w:pPr>
-        <w:pStyle w:val="SourceCode"/>
-      </w:pPr>
-      <w:r>
-        <w:rPr>
-          <w:rStyle w:val="FunctionTok"/>
-        </w:rPr>
-        <w:t xml:space="preserve">ld</w:t>
-      </w:r>
-      <w:r>
-        <w:rPr>
-          <w:rStyle w:val="NormalTok"/>
-        </w:rPr>
-        <w:t xml:space="preserve"> </w:t>
-      </w:r>
-      <w:r>
-        <w:rPr>
-          <w:rStyle w:val="AttributeTok"/>
-        </w:rPr>
-        <w:t xml:space="preserve">-m</w:t>
-      </w:r>
-      <w:r>
-        <w:rPr>
-          <w:rStyle w:val="NormalTok"/>
-        </w:rPr>
-        <w:t xml:space="preserve"> elf_i386 hell.o </w:t>
-      </w:r>
-      <w:r>
-        <w:rPr>
-          <w:rStyle w:val="AttributeTok"/>
-        </w:rPr>
-        <w:t xml:space="preserve">-o</w:t>
-      </w:r>
-      <w:r>
-        <w:rPr>
-          <w:rStyle w:val="NormalTok"/>
-        </w:rPr>
-        <w:t xml:space="preserve"> hell</w:t>
-      </w:r>
-    </w:p>
-    <w:p>
-      <w:pPr>
-        <w:pStyle w:val="FirstParagraph"/>
-      </w:pPr>
-      <w:r>
-        <w:t xml:space="preserve">по выполнении из обектного файла</w:t>
-      </w:r>
-      <w:r>
-        <w:t xml:space="preserve"> </w:t>
-      </w:r>
-      <w:r>
-        <w:rPr>
-          <w:rStyle w:val="VerbatimChar"/>
-        </w:rPr>
-        <w:t xml:space="preserve">obj.o</w:t>
-      </w:r>
-      <w:r>
-        <w:t xml:space="preserve"> </w:t>
-      </w:r>
-      <w:r>
-        <w:t xml:space="preserve">собирает программу</w:t>
-      </w:r>
-      <w:r>
-        <w:t xml:space="preserve"> </w:t>
-      </w:r>
-      <w:r>
-        <w:rPr>
-          <w:rStyle w:val="VerbatimChar"/>
-        </w:rPr>
-        <w:t xml:space="preserve">main</w:t>
+        <w:t xml:space="preserve">Запустим программу</w:t>
+      </w:r>
+      <w:r>
+        <w:t xml:space="preserve"> </w:t>
+      </w:r>
+      <w:r>
+        <w:rPr>
+          <w:rStyle w:val="VerbatimChar"/>
+        </w:rPr>
+        <w:t xml:space="preserve">hello</w:t>
       </w:r>
       <w:r>
         <w:t xml:space="preserve">:</w:t>
@@ -788,9 +793,9 @@
       <w:r>
         <w:drawing>
           <wp:inline>
-            <wp:extent cx="5334000" cy="958203"/>
+            <wp:extent cx="5334000" cy="598129"/>
             <wp:effectExtent b="0" l="0" r="0" t="0"/>
-            <wp:docPr descr="Сборка программы с добавочными параметрами" title="Сборка программы с добавочными параметрами" id="35" name="Picture"/>
+            <wp:docPr descr="Сборка программы с добавочными параметрами" title="Исполнение полученной программы" id="35" name="Picture"/>
             <a:graphic>
               <a:graphicData uri="http://schemas.openxmlformats.org/drawingml/2006/picture">
                 <pic:pic>
@@ -809,7 +814,7 @@
                   <pic:spPr bwMode="auto">
                     <a:xfrm>
                       <a:off x="0" y="0"/>
-                      <a:ext cx="5334000" cy="958203"/>
+                      <a:ext cx="5334000" cy="598129"/>
                     </a:xfrm>
                     <a:prstGeom prst="rect">
                       <a:avLst/>
@@ -900,9 +905,9 @@
       <w:r>
         <w:drawing>
           <wp:inline>
-            <wp:extent cx="5334000" cy="1171137"/>
+            <wp:extent cx="5334000" cy="576862"/>
             <wp:effectExtent b="0" l="0" r="0" t="0"/>
-            <wp:docPr descr="Создание программы lab05" title="Создание программы `lab05`" id="39" name="Picture"/>
+            <wp:docPr descr="Создание программы lab05" title="Сборка программы `lab05`" id="39" name="Picture"/>
             <a:graphic>
               <a:graphicData uri="http://schemas.openxmlformats.org/drawingml/2006/picture">
                 <pic:pic>
@@ -921,7 +926,7 @@
                   <pic:spPr bwMode="auto">
                     <a:xfrm>
                       <a:off x="0" y="0"/>
-                      <a:ext cx="5334000" cy="1171137"/>
+                      <a:ext cx="5334000" cy="576862"/>
                     </a:xfrm>
                     <a:prstGeom prst="rect">
                       <a:avLst/>
@@ -972,9 +977,9 @@
       <w:r>
         <w:drawing>
           <wp:inline>
-            <wp:extent cx="5334000" cy="479101"/>
+            <wp:extent cx="5334000" cy="576862"/>
             <wp:effectExtent b="0" l="0" r="0" t="0"/>
-            <wp:docPr descr="Выполнение программы" title="Выполнение программы" id="42" name="Picture"/>
+            <wp:docPr descr="Выполнение программы" title="Выполнение программы `lab05`" id="42" name="Picture"/>
             <a:graphic>
               <a:graphicData uri="http://schemas.openxmlformats.org/drawingml/2006/picture">
                 <pic:pic>
@@ -993,7 +998,7 @@
                   <pic:spPr bwMode="auto">
                     <a:xfrm>
                       <a:off x="0" y="0"/>
-                      <a:ext cx="5334000" cy="479101"/>
+                      <a:ext cx="5334000" cy="576862"/>
                     </a:xfrm>
                     <a:prstGeom prst="rect">
                       <a:avLst/>
@@ -1052,7 +1057,7 @@
         <w:rPr>
           <w:rStyle w:val="VerbatimChar"/>
         </w:rPr>
-        <w:t xml:space="preserve">hell.asm</w:t>
+        <w:t xml:space="preserve">hello.asm</w:t>
       </w:r>
     </w:p>
     <w:p>
@@ -1063,16 +1068,16 @@
         <w:rPr>
           <w:rStyle w:val="VerbatimChar"/>
         </w:rPr>
-        <w:t xml:space="preserve">section .data ; Секция данных</w:t>
-      </w:r>
-      <w:r>
-        <w:br/>
-      </w:r>
-      <w:r>
-        <w:rPr>
-          <w:rStyle w:val="VerbatimChar"/>
-        </w:rPr>
-        <w:t xml:space="preserve">    line: db 'Hellp me please!',10 ; строка плюс символ перевода строки</w:t>
+        <w:t xml:space="preserve">section .data ; Начало секции данных</w:t>
+      </w:r>
+      <w:r>
+        <w:br/>
+      </w:r>
+      <w:r>
+        <w:rPr>
+          <w:rStyle w:val="VerbatimChar"/>
+        </w:rPr>
+        <w:t xml:space="preserve">    line: DB 'Hello world',10 ; строка и символ перевода строки</w:t>
       </w:r>
       <w:r>
         <w:br/>
@@ -1150,7 +1155,7 @@
         <w:rPr>
           <w:rStyle w:val="VerbatimChar"/>
         </w:rPr>
-        <w:t xml:space="preserve">    mov edx, lineLength ; Размер строки hello</w:t>
+        <w:t xml:space="preserve">    mov edx, lineLength ; Размер строки line</w:t>
       </w:r>
       <w:r>
         <w:br/>
@@ -1212,16 +1217,16 @@
         <w:rPr>
           <w:rStyle w:val="VerbatimChar"/>
         </w:rPr>
-        <w:t xml:space="preserve">section .data ; Секция данных</w:t>
-      </w:r>
-      <w:r>
-        <w:br/>
-      </w:r>
-      <w:r>
-        <w:rPr>
-          <w:rStyle w:val="VerbatimChar"/>
-        </w:rPr>
-        <w:t xml:space="preserve">    line: db 'Мулина Ивана работа',10 ; строка плюс символ перевода строки</w:t>
+        <w:t xml:space="preserve">section .data ; Начало секции данных</w:t>
+      </w:r>
+      <w:r>
+        <w:br/>
+      </w:r>
+      <w:r>
+        <w:rPr>
+          <w:rStyle w:val="VerbatimChar"/>
+        </w:rPr>
+        <w:t xml:space="preserve">    line: DB 'Мулина Ивана работа',10 ; строка и символ перевода строки</w:t>
       </w:r>
       <w:r>
         <w:br/>
@@ -1299,7 +1304,7 @@
         <w:rPr>
           <w:rStyle w:val="VerbatimChar"/>
         </w:rPr>
-        <w:t xml:space="preserve">    mov edx, lineLength ; Размер строки hello</w:t>
+        <w:t xml:space="preserve">    mov edx, lineLength ; Размер строки line</w:t>
       </w:r>
       <w:r>
         <w:br/>

</xml_diff>